<commit_message>
Refactor template placeholder processing to iterate in reverse order
- Updated the ExecuteTemplate method to process template placeholders in reverse order, ensuring that earlier positions remain valid after replacements.
- Removed the test_missing_fields example as it is no longer needed.
</commit_message>
<xml_diff>
--- a/examples/advanced/comprehensive_output.docx
+++ b/examples/advanced/comprehensive_output.docx
@@ -5,12 +5,17 @@
     <w:p>
       <w:r>
         <w:t>Company Report: Tech Innovations Inc
-Founde2015d}}
-Revenue: {{.company.Re2.50000075e+06 {{index .company.Em{Alice Smith 28 alice@techinnovations.com t{Bob Wilson 35 bob@techinnovations.com true{Carol Davis 31 carol@techinnovations.com false [React Node.js 3loyee 3: {{index .company.Employees 2}}
-Stat2 {{.stats.totalEmployees}}
-- Active Emplo31Employees}}
-- Average Age: {{.stats2025-09-27 09:59:24.3098081.0.0m=+0.000192168enerated on: {{.currentDate}}
-Version: {{.version}}</w:t>
+Founded: 2015
+Revenue: 2.50000075e+06
+Employee 1: {Alice Smith 28 alice@techinnovations.com true [Go Python JavaScript]}
+Employee 2: {Bob Wilson 35 bob@techinnovations.com true [DevOps AWS Docker]}
+Employee 3: {Carol Davis 31 carol@techinnovations.com false [React Node.js MongoDB]}
+Statistics:
+- Total Employees: 3
+- Active Employees: 2
+- Average Age: 31
+Generated on: 2025-09-27 10:36:55.995079 +0200 CEST m=+0.001782085
+Version: 1.0.0</w:t>
       </w:r>
     </w:p>
   </w:body>

</xml_diff>